<commit_message>
Added Requirement generation points
</commit_message>
<xml_diff>
--- a/ReportsAndDocuments/W25_3375_S1_G7_SoloSphere_RequirementsDocument.docx
+++ b/ReportsAndDocuments/W25_3375_S1_G7_SoloSphere_RequirementsDocument.docx
@@ -4635,56 +4635,103 @@
     </w:p>
     <w:p>
       <w:pPr>
-        <w:spacing w:line="480" w:lineRule="auto"/>
-        <w:ind w:left="1440"/>
+        <w:numPr>
+          <w:ilvl w:val="1"/>
+          <w:numId w:val="8"/>
+        </w:numPr>
+        <w:spacing w:line="480" w:lineRule="auto"/>
         <w:jc w:val="both"/>
         <w:rPr>
           <w:rFonts w:ascii="Times New Roman" w:eastAsia="Times New Roman" w:hAnsi="Times New Roman" w:cs="Times New Roman"/>
           <w:sz w:val="24"/>
           <w:szCs w:val="24"/>
-        </w:rPr>
-      </w:pPr>
-    </w:p>
-    <w:p>
-      <w:pPr>
+          <w:highlight w:val="yellow"/>
+        </w:rPr>
+      </w:pPr>
+      <w:r>
+        <w:rPr>
+          <w:rFonts w:ascii="Times New Roman" w:eastAsia="Times New Roman" w:hAnsi="Times New Roman" w:cs="Times New Roman"/>
+          <w:sz w:val="24"/>
+          <w:szCs w:val="24"/>
+          <w:highlight w:val="yellow"/>
+        </w:rPr>
+        <w:t>Privacy &amp; Safety-First Travel Experience</w:t>
+      </w:r>
+    </w:p>
+    <w:p>
+      <w:pPr>
+        <w:numPr>
+          <w:ilvl w:val="1"/>
+          <w:numId w:val="8"/>
+        </w:numPr>
         <w:spacing w:line="480" w:lineRule="auto"/>
         <w:jc w:val="both"/>
         <w:rPr>
-          <w:rFonts w:ascii="Times New Roman" w:hAnsi="Times New Roman" w:cs="Times New Roman"/>
-          <w:b/>
-          <w:bCs/>
-          <w:sz w:val="24"/>
-          <w:szCs w:val="24"/>
-        </w:rPr>
-      </w:pPr>
-    </w:p>
-    <w:p>
-      <w:pPr>
+          <w:rFonts w:ascii="Times New Roman" w:eastAsia="Times New Roman" w:hAnsi="Times New Roman" w:cs="Times New Roman"/>
+          <w:sz w:val="24"/>
+          <w:szCs w:val="24"/>
+          <w:highlight w:val="yellow"/>
+        </w:rPr>
+      </w:pPr>
+      <w:r>
+        <w:rPr>
+          <w:rFonts w:ascii="Times New Roman" w:eastAsia="Times New Roman" w:hAnsi="Times New Roman" w:cs="Times New Roman"/>
+          <w:sz w:val="24"/>
+          <w:szCs w:val="24"/>
+          <w:highlight w:val="yellow"/>
+        </w:rPr>
+        <w:t>Group Travel &amp; Social Networking Features</w:t>
+      </w:r>
+    </w:p>
+    <w:p>
+      <w:pPr>
+        <w:numPr>
+          <w:ilvl w:val="1"/>
+          <w:numId w:val="8"/>
+        </w:numPr>
         <w:spacing w:line="480" w:lineRule="auto"/>
         <w:jc w:val="both"/>
         <w:rPr>
-          <w:rFonts w:ascii="Times New Roman" w:hAnsi="Times New Roman" w:cs="Times New Roman"/>
-          <w:b/>
-          <w:bCs/>
-          <w:sz w:val="24"/>
-          <w:szCs w:val="24"/>
-          <w:lang w:val="en-CA"/>
-        </w:rPr>
-      </w:pPr>
-    </w:p>
-    <w:p>
-      <w:pPr>
+          <w:rFonts w:ascii="Times New Roman" w:eastAsia="Times New Roman" w:hAnsi="Times New Roman" w:cs="Times New Roman"/>
+          <w:sz w:val="24"/>
+          <w:szCs w:val="24"/>
+          <w:highlight w:val="yellow"/>
+        </w:rPr>
+      </w:pPr>
+      <w:r>
+        <w:rPr>
+          <w:rFonts w:ascii="Times New Roman" w:eastAsia="Times New Roman" w:hAnsi="Times New Roman" w:cs="Times New Roman"/>
+          <w:sz w:val="24"/>
+          <w:szCs w:val="24"/>
+          <w:highlight w:val="yellow"/>
+        </w:rPr>
+        <w:t>Verified Local Guides &amp; Experts</w:t>
+      </w:r>
+    </w:p>
+    <w:p>
+      <w:pPr>
+        <w:numPr>
+          <w:ilvl w:val="1"/>
+          <w:numId w:val="8"/>
+        </w:numPr>
         <w:spacing w:line="480" w:lineRule="auto"/>
         <w:jc w:val="both"/>
         <w:rPr>
-          <w:rFonts w:ascii="Times New Roman" w:hAnsi="Times New Roman" w:cs="Times New Roman"/>
-          <w:b/>
-          <w:bCs/>
-          <w:sz w:val="24"/>
-          <w:szCs w:val="24"/>
-          <w:lang w:val="en-CA"/>
-        </w:rPr>
-      </w:pPr>
+          <w:rFonts w:ascii="Times New Roman" w:eastAsia="Times New Roman" w:hAnsi="Times New Roman" w:cs="Times New Roman"/>
+          <w:sz w:val="24"/>
+          <w:szCs w:val="24"/>
+          <w:highlight w:val="yellow"/>
+        </w:rPr>
+      </w:pPr>
+      <w:r>
+        <w:rPr>
+          <w:rFonts w:ascii="Times New Roman" w:eastAsia="Times New Roman" w:hAnsi="Times New Roman" w:cs="Times New Roman"/>
+          <w:sz w:val="24"/>
+          <w:szCs w:val="24"/>
+          <w:highlight w:val="yellow"/>
+        </w:rPr>
+        <w:t>Solo-Friendly Accommodation &amp; Transport Suggestions</w:t>
+      </w:r>
     </w:p>
     <w:p>
       <w:pPr>
@@ -4883,6 +4930,101 @@
     <w:p>
       <w:pPr>
         <w:numPr>
+          <w:ilvl w:val="2"/>
+          <w:numId w:val="8"/>
+        </w:numPr>
+        <w:spacing w:line="480" w:lineRule="auto"/>
+        <w:jc w:val="both"/>
+        <w:rPr>
+          <w:rFonts w:ascii="Times New Roman" w:eastAsia="Times New Roman" w:hAnsi="Times New Roman" w:cs="Times New Roman"/>
+          <w:sz w:val="24"/>
+          <w:szCs w:val="24"/>
+          <w:highlight w:val="yellow"/>
+        </w:rPr>
+      </w:pPr>
+      <w:r>
+        <w:rPr>
+          <w:rFonts w:ascii="Times New Roman" w:eastAsia="Times New Roman" w:hAnsi="Times New Roman" w:cs="Times New Roman"/>
+          <w:sz w:val="24"/>
+          <w:szCs w:val="24"/>
+          <w:highlight w:val="yellow"/>
+        </w:rPr>
+        <w:t xml:space="preserve">A dynamic trust score based on user activity, ratings, successful </w:t>
+      </w:r>
+      <w:proofErr w:type="gramStart"/>
+      <w:r>
+        <w:rPr>
+          <w:rFonts w:ascii="Times New Roman" w:eastAsia="Times New Roman" w:hAnsi="Times New Roman" w:cs="Times New Roman"/>
+          <w:sz w:val="24"/>
+          <w:szCs w:val="24"/>
+          <w:highlight w:val="yellow"/>
+        </w:rPr>
+        <w:t>meet-ups</w:t>
+      </w:r>
+      <w:proofErr w:type="gramEnd"/>
+      <w:r>
+        <w:rPr>
+          <w:rFonts w:ascii="Times New Roman" w:eastAsia="Times New Roman" w:hAnsi="Times New Roman" w:cs="Times New Roman"/>
+          <w:sz w:val="24"/>
+          <w:szCs w:val="24"/>
+          <w:highlight w:val="yellow"/>
+        </w:rPr>
+        <w:t>, and safety reports.</w:t>
+      </w:r>
+    </w:p>
+    <w:p>
+      <w:pPr>
+        <w:numPr>
+          <w:ilvl w:val="2"/>
+          <w:numId w:val="8"/>
+        </w:numPr>
+        <w:spacing w:line="480" w:lineRule="auto"/>
+        <w:jc w:val="both"/>
+        <w:rPr>
+          <w:rFonts w:ascii="Times New Roman" w:eastAsia="Times New Roman" w:hAnsi="Times New Roman" w:cs="Times New Roman"/>
+          <w:sz w:val="24"/>
+          <w:szCs w:val="24"/>
+          <w:highlight w:val="yellow"/>
+        </w:rPr>
+      </w:pPr>
+      <w:r>
+        <w:rPr>
+          <w:rFonts w:ascii="Times New Roman" w:eastAsia="Times New Roman" w:hAnsi="Times New Roman" w:cs="Times New Roman"/>
+          <w:sz w:val="24"/>
+          <w:szCs w:val="24"/>
+          <w:highlight w:val="yellow"/>
+        </w:rPr>
+        <w:t>Dark Mode &amp; Low-Light UI Optimization</w:t>
+      </w:r>
+    </w:p>
+    <w:p>
+      <w:pPr>
+        <w:numPr>
+          <w:ilvl w:val="2"/>
+          <w:numId w:val="8"/>
+        </w:numPr>
+        <w:spacing w:line="480" w:lineRule="auto"/>
+        <w:jc w:val="both"/>
+        <w:rPr>
+          <w:rFonts w:ascii="Times New Roman" w:eastAsia="Times New Roman" w:hAnsi="Times New Roman" w:cs="Times New Roman"/>
+          <w:sz w:val="24"/>
+          <w:szCs w:val="24"/>
+          <w:highlight w:val="yellow"/>
+        </w:rPr>
+      </w:pPr>
+      <w:r>
+        <w:rPr>
+          <w:rFonts w:ascii="Times New Roman" w:eastAsia="Times New Roman" w:hAnsi="Times New Roman" w:cs="Times New Roman"/>
+          <w:sz w:val="24"/>
+          <w:szCs w:val="24"/>
+          <w:highlight w:val="yellow"/>
+        </w:rPr>
+        <w:t>Automatically adjusts trip details, event timings, and currency calculations based on the user's current location.</w:t>
+      </w:r>
+    </w:p>
+    <w:p>
+      <w:pPr>
+        <w:numPr>
           <w:ilvl w:val="1"/>
           <w:numId w:val="8"/>
         </w:numPr>
@@ -4969,6 +5111,7 @@
           <w:sz w:val="24"/>
           <w:szCs w:val="24"/>
         </w:rPr>
+        <w:lastRenderedPageBreak/>
         <w:t>Multi-language support for global accessibility.</w:t>
       </w:r>
     </w:p>
@@ -4984,13 +5127,15 @@
           <w:rFonts w:ascii="Times New Roman" w:eastAsia="Times New Roman" w:hAnsi="Times New Roman" w:cs="Times New Roman"/>
           <w:sz w:val="24"/>
           <w:szCs w:val="24"/>
-        </w:rPr>
-      </w:pPr>
-      <w:r>
-        <w:rPr>
-          <w:rFonts w:ascii="Times New Roman" w:eastAsia="Times New Roman" w:hAnsi="Times New Roman" w:cs="Times New Roman"/>
-          <w:sz w:val="24"/>
-          <w:szCs w:val="24"/>
+          <w:highlight w:val="yellow"/>
+        </w:rPr>
+      </w:pPr>
+      <w:r>
+        <w:rPr>
+          <w:rFonts w:ascii="Times New Roman" w:eastAsia="Times New Roman" w:hAnsi="Times New Roman" w:cs="Times New Roman"/>
+          <w:sz w:val="24"/>
+          <w:szCs w:val="24"/>
+          <w:highlight w:val="yellow"/>
         </w:rPr>
         <w:t>Filter options to find travelers based on budget, fitness level, and travel goals.</w:t>
       </w:r>
@@ -4998,6 +5143,56 @@
     <w:p>
       <w:pPr>
         <w:numPr>
+          <w:ilvl w:val="2"/>
+          <w:numId w:val="8"/>
+        </w:numPr>
+        <w:spacing w:line="480" w:lineRule="auto"/>
+        <w:jc w:val="both"/>
+        <w:rPr>
+          <w:rFonts w:ascii="Times New Roman" w:eastAsia="Times New Roman" w:hAnsi="Times New Roman" w:cs="Times New Roman"/>
+          <w:sz w:val="24"/>
+          <w:szCs w:val="24"/>
+          <w:highlight w:val="yellow"/>
+        </w:rPr>
+      </w:pPr>
+      <w:r>
+        <w:rPr>
+          <w:rFonts w:ascii="Times New Roman" w:eastAsia="Times New Roman" w:hAnsi="Times New Roman" w:cs="Times New Roman"/>
+          <w:sz w:val="24"/>
+          <w:szCs w:val="24"/>
+          <w:highlight w:val="yellow"/>
+        </w:rPr>
+        <w:t>Converts expenses into the user’s preferred currency.</w:t>
+      </w:r>
+    </w:p>
+    <w:p>
+      <w:pPr>
+        <w:numPr>
+          <w:ilvl w:val="2"/>
+          <w:numId w:val="8"/>
+        </w:numPr>
+        <w:spacing w:line="480" w:lineRule="auto"/>
+        <w:jc w:val="both"/>
+        <w:rPr>
+          <w:rFonts w:ascii="Times New Roman" w:eastAsia="Times New Roman" w:hAnsi="Times New Roman" w:cs="Times New Roman"/>
+          <w:sz w:val="24"/>
+          <w:szCs w:val="24"/>
+          <w:highlight w:val="yellow"/>
+        </w:rPr>
+      </w:pPr>
+      <w:r>
+        <w:rPr>
+          <w:rFonts w:ascii="Times New Roman" w:eastAsia="Times New Roman" w:hAnsi="Times New Roman" w:cs="Times New Roman"/>
+          <w:sz w:val="24"/>
+          <w:szCs w:val="24"/>
+          <w:highlight w:val="yellow"/>
+        </w:rPr>
+        <w:t>Users can create visual travel boards with saved destinations, experiences, and itineraries.</w:t>
+      </w:r>
+    </w:p>
+    <w:p>
+      <w:pPr>
+        <w:numPr>
           <w:ilvl w:val="1"/>
           <w:numId w:val="8"/>
         </w:numPr>
@@ -5038,8 +5233,241 @@
           <w:sz w:val="24"/>
           <w:szCs w:val="24"/>
         </w:rPr>
-        <w:t xml:space="preserve">Integration with third-party travel services (Airbnb, local guides, tour </w:t>
-      </w:r>
+        <w:t>Integration with third-party travel services (Airbnb, local guides, tour services).</w:t>
+      </w:r>
+    </w:p>
+    <w:p>
+      <w:pPr>
+        <w:numPr>
+          <w:ilvl w:val="2"/>
+          <w:numId w:val="8"/>
+        </w:numPr>
+        <w:spacing w:line="480" w:lineRule="auto"/>
+        <w:jc w:val="both"/>
+        <w:rPr>
+          <w:rFonts w:ascii="Times New Roman" w:eastAsia="Times New Roman" w:hAnsi="Times New Roman" w:cs="Times New Roman"/>
+          <w:sz w:val="24"/>
+          <w:szCs w:val="24"/>
+        </w:rPr>
+      </w:pPr>
+      <w:r>
+        <w:rPr>
+          <w:rFonts w:ascii="Times New Roman" w:eastAsia="Times New Roman" w:hAnsi="Times New Roman" w:cs="Times New Roman"/>
+          <w:sz w:val="24"/>
+          <w:szCs w:val="24"/>
+        </w:rPr>
+        <w:t>Augmented reality (AR) meet-up discovery for real-world connections.</w:t>
+      </w:r>
+    </w:p>
+    <w:p>
+      <w:pPr>
+        <w:numPr>
+          <w:ilvl w:val="2"/>
+          <w:numId w:val="8"/>
+        </w:numPr>
+        <w:spacing w:line="480" w:lineRule="auto"/>
+        <w:jc w:val="both"/>
+        <w:rPr>
+          <w:rFonts w:ascii="Times New Roman" w:eastAsia="Times New Roman" w:hAnsi="Times New Roman" w:cs="Times New Roman"/>
+          <w:sz w:val="24"/>
+          <w:szCs w:val="24"/>
+        </w:rPr>
+      </w:pPr>
+      <w:r>
+        <w:rPr>
+          <w:rFonts w:ascii="Times New Roman" w:eastAsia="Times New Roman" w:hAnsi="Times New Roman" w:cs="Times New Roman"/>
+          <w:sz w:val="24"/>
+          <w:szCs w:val="24"/>
+        </w:rPr>
+        <w:t>AI-powered chat assistant for real-time trip recommendations.</w:t>
+      </w:r>
+    </w:p>
+    <w:p>
+      <w:pPr>
+        <w:numPr>
+          <w:ilvl w:val="2"/>
+          <w:numId w:val="8"/>
+        </w:numPr>
+        <w:spacing w:line="480" w:lineRule="auto"/>
+        <w:jc w:val="both"/>
+        <w:rPr>
+          <w:rFonts w:ascii="Times New Roman" w:eastAsia="Times New Roman" w:hAnsi="Times New Roman" w:cs="Times New Roman"/>
+          <w:sz w:val="24"/>
+          <w:szCs w:val="24"/>
+          <w:highlight w:val="yellow"/>
+        </w:rPr>
+      </w:pPr>
+      <w:r>
+        <w:rPr>
+          <w:rFonts w:ascii="Times New Roman" w:eastAsia="Times New Roman" w:hAnsi="Times New Roman" w:cs="Times New Roman"/>
+          <w:sz w:val="24"/>
+          <w:szCs w:val="24"/>
+          <w:highlight w:val="yellow"/>
+        </w:rPr>
+        <w:t>Syncs with smartwatches or fitness bands to provide real-time alerts on trip changes, safety warnings, or meeting reminders.</w:t>
+      </w:r>
+    </w:p>
+    <w:p>
+      <w:pPr>
+        <w:numPr>
+          <w:ilvl w:val="2"/>
+          <w:numId w:val="8"/>
+        </w:numPr>
+        <w:spacing w:line="480" w:lineRule="auto"/>
+        <w:jc w:val="both"/>
+        <w:rPr>
+          <w:rFonts w:ascii="Times New Roman" w:eastAsia="Times New Roman" w:hAnsi="Times New Roman" w:cs="Times New Roman"/>
+          <w:sz w:val="24"/>
+          <w:szCs w:val="24"/>
+          <w:highlight w:val="yellow"/>
+        </w:rPr>
+      </w:pPr>
+      <w:r>
+        <w:rPr>
+          <w:rFonts w:ascii="Times New Roman" w:eastAsia="Times New Roman" w:hAnsi="Times New Roman" w:cs="Times New Roman"/>
+          <w:sz w:val="24"/>
+          <w:szCs w:val="24"/>
+          <w:highlight w:val="yellow"/>
+        </w:rPr>
+        <w:t>Users earn badges for sustainable actions like avoiding plastic, using public transport, or engaging in conservation activities.</w:t>
+      </w:r>
+    </w:p>
+    <w:p>
+      <w:pPr>
+        <w:spacing w:line="480" w:lineRule="auto"/>
+        <w:jc w:val="both"/>
+        <w:rPr>
+          <w:rFonts w:ascii="Times New Roman" w:hAnsi="Times New Roman" w:cs="Times New Roman"/>
+          <w:sz w:val="24"/>
+          <w:szCs w:val="24"/>
+        </w:rPr>
+      </w:pPr>
+    </w:p>
+    <w:p>
+      <w:pPr>
+        <w:spacing w:line="480" w:lineRule="auto"/>
+        <w:jc w:val="center"/>
+        <w:rPr>
+          <w:rFonts w:ascii="Times New Roman" w:eastAsia="Times New Roman" w:hAnsi="Times New Roman" w:cs="Times New Roman"/>
+          <w:b/>
+          <w:bCs/>
+          <w:sz w:val="24"/>
+          <w:szCs w:val="24"/>
+        </w:rPr>
+      </w:pPr>
+      <w:r>
+        <w:rPr>
+          <w:rFonts w:ascii="Times New Roman" w:eastAsia="Times New Roman" w:hAnsi="Times New Roman" w:cs="Times New Roman"/>
+          <w:b/>
+          <w:bCs/>
+          <w:sz w:val="24"/>
+          <w:szCs w:val="24"/>
+          <w:highlight w:val="yellow"/>
+        </w:rPr>
+        <w:t>Conclusions from the Requirement Analysis Process</w:t>
+      </w:r>
+    </w:p>
+    <w:p>
+      <w:pPr>
+        <w:numPr>
+          <w:ilvl w:val="0"/>
+          <w:numId w:val="8"/>
+        </w:numPr>
+        <w:spacing w:line="480" w:lineRule="auto"/>
+        <w:jc w:val="both"/>
+        <w:rPr>
+          <w:rFonts w:ascii="Times New Roman" w:eastAsia="Times New Roman" w:hAnsi="Times New Roman" w:cs="Times New Roman"/>
+          <w:sz w:val="24"/>
+          <w:szCs w:val="24"/>
+        </w:rPr>
+      </w:pPr>
+      <w:r>
+        <w:rPr>
+          <w:rFonts w:ascii="Times New Roman" w:eastAsia="Times New Roman" w:hAnsi="Times New Roman" w:cs="Times New Roman"/>
+          <w:sz w:val="24"/>
+          <w:szCs w:val="24"/>
+        </w:rPr>
+        <w:t>Safety and trust are top priorities for solo travelers, influencing core security features.</w:t>
+      </w:r>
+    </w:p>
+    <w:p>
+      <w:pPr>
+        <w:numPr>
+          <w:ilvl w:val="0"/>
+          <w:numId w:val="8"/>
+        </w:numPr>
+        <w:spacing w:line="480" w:lineRule="auto"/>
+        <w:jc w:val="both"/>
+        <w:rPr>
+          <w:rFonts w:ascii="Times New Roman" w:eastAsia="Times New Roman" w:hAnsi="Times New Roman" w:cs="Times New Roman"/>
+          <w:sz w:val="24"/>
+          <w:szCs w:val="24"/>
+        </w:rPr>
+      </w:pPr>
+      <w:r>
+        <w:rPr>
+          <w:rFonts w:ascii="Times New Roman" w:eastAsia="Times New Roman" w:hAnsi="Times New Roman" w:cs="Times New Roman"/>
+          <w:sz w:val="24"/>
+          <w:szCs w:val="24"/>
+        </w:rPr>
+        <w:t>AI-driven personalization is crucial for better travel buddy matching.</w:t>
+      </w:r>
+    </w:p>
+    <w:p>
+      <w:pPr>
+        <w:numPr>
+          <w:ilvl w:val="0"/>
+          <w:numId w:val="8"/>
+        </w:numPr>
+        <w:spacing w:line="480" w:lineRule="auto"/>
+        <w:jc w:val="both"/>
+        <w:rPr>
+          <w:rFonts w:ascii="Times New Roman" w:eastAsia="Times New Roman" w:hAnsi="Times New Roman" w:cs="Times New Roman"/>
+          <w:sz w:val="24"/>
+          <w:szCs w:val="24"/>
+        </w:rPr>
+      </w:pPr>
+      <w:r>
+        <w:rPr>
+          <w:rFonts w:ascii="Times New Roman" w:eastAsia="Times New Roman" w:hAnsi="Times New Roman" w:cs="Times New Roman"/>
+          <w:sz w:val="24"/>
+          <w:szCs w:val="24"/>
+        </w:rPr>
+        <w:t xml:space="preserve">A hybrid model of structured planning and spontaneous </w:t>
+      </w:r>
+      <w:proofErr w:type="gramStart"/>
+      <w:r>
+        <w:rPr>
+          <w:rFonts w:ascii="Times New Roman" w:eastAsia="Times New Roman" w:hAnsi="Times New Roman" w:cs="Times New Roman"/>
+          <w:sz w:val="24"/>
+          <w:szCs w:val="24"/>
+        </w:rPr>
+        <w:t>meet-ups</w:t>
+      </w:r>
+      <w:proofErr w:type="gramEnd"/>
+      <w:r>
+        <w:rPr>
+          <w:rFonts w:ascii="Times New Roman" w:eastAsia="Times New Roman" w:hAnsi="Times New Roman" w:cs="Times New Roman"/>
+          <w:sz w:val="24"/>
+          <w:szCs w:val="24"/>
+        </w:rPr>
+        <w:t xml:space="preserve"> improves the travel experience.</w:t>
+      </w:r>
+    </w:p>
+    <w:p>
+      <w:pPr>
+        <w:numPr>
+          <w:ilvl w:val="0"/>
+          <w:numId w:val="8"/>
+        </w:numPr>
+        <w:spacing w:line="480" w:lineRule="auto"/>
+        <w:jc w:val="both"/>
+        <w:rPr>
+          <w:rFonts w:ascii="Times New Roman" w:eastAsia="Times New Roman" w:hAnsi="Times New Roman" w:cs="Times New Roman"/>
+          <w:sz w:val="24"/>
+          <w:szCs w:val="24"/>
+        </w:rPr>
+      </w:pPr>
       <w:r>
         <w:rPr>
           <w:rFonts w:ascii="Times New Roman" w:eastAsia="Times New Roman" w:hAnsi="Times New Roman" w:cs="Times New Roman"/>
@@ -5047,13 +5475,31 @@
           <w:szCs w:val="24"/>
         </w:rPr>
         <w:lastRenderedPageBreak/>
-        <w:t>services).</w:t>
-      </w:r>
-    </w:p>
-    <w:p>
-      <w:pPr>
-        <w:numPr>
-          <w:ilvl w:val="2"/>
+        <w:t xml:space="preserve">Localization (language support, cultural preferences) enhances </w:t>
+      </w:r>
+      <w:proofErr w:type="spellStart"/>
+      <w:r>
+        <w:rPr>
+          <w:rFonts w:ascii="Times New Roman" w:eastAsia="Times New Roman" w:hAnsi="Times New Roman" w:cs="Times New Roman"/>
+          <w:sz w:val="24"/>
+          <w:szCs w:val="24"/>
+        </w:rPr>
+        <w:t>SoloSphere’s</w:t>
+      </w:r>
+      <w:proofErr w:type="spellEnd"/>
+      <w:r>
+        <w:rPr>
+          <w:rFonts w:ascii="Times New Roman" w:eastAsia="Times New Roman" w:hAnsi="Times New Roman" w:cs="Times New Roman"/>
+          <w:sz w:val="24"/>
+          <w:szCs w:val="24"/>
+        </w:rPr>
+        <w:t xml:space="preserve"> accessibility and usability globally.</w:t>
+      </w:r>
+    </w:p>
+    <w:p>
+      <w:pPr>
+        <w:numPr>
+          <w:ilvl w:val="0"/>
           <w:numId w:val="8"/>
         </w:numPr>
         <w:spacing w:line="480" w:lineRule="auto"/>
@@ -5062,21 +5508,23 @@
           <w:rFonts w:ascii="Times New Roman" w:eastAsia="Times New Roman" w:hAnsi="Times New Roman" w:cs="Times New Roman"/>
           <w:sz w:val="24"/>
           <w:szCs w:val="24"/>
-        </w:rPr>
-      </w:pPr>
-      <w:r>
-        <w:rPr>
-          <w:rFonts w:ascii="Times New Roman" w:eastAsia="Times New Roman" w:hAnsi="Times New Roman" w:cs="Times New Roman"/>
-          <w:sz w:val="24"/>
-          <w:szCs w:val="24"/>
-        </w:rPr>
-        <w:t>Augmented reality (AR) meet-up discovery for real-world connections.</w:t>
-      </w:r>
-    </w:p>
-    <w:p>
-      <w:pPr>
-        <w:numPr>
-          <w:ilvl w:val="2"/>
+          <w:highlight w:val="yellow"/>
+        </w:rPr>
+      </w:pPr>
+      <w:r>
+        <w:rPr>
+          <w:rFonts w:ascii="Times New Roman" w:eastAsia="Times New Roman" w:hAnsi="Times New Roman" w:cs="Times New Roman"/>
+          <w:sz w:val="24"/>
+          <w:szCs w:val="24"/>
+          <w:highlight w:val="yellow"/>
+        </w:rPr>
+        <w:t>Wearable tech, AR-guided experiences, and AI travel assistants add long-term value.</w:t>
+      </w:r>
+    </w:p>
+    <w:p>
+      <w:pPr>
+        <w:numPr>
+          <w:ilvl w:val="0"/>
           <w:numId w:val="8"/>
         </w:numPr>
         <w:spacing w:line="480" w:lineRule="auto"/>
@@ -5085,178 +5533,42 @@
           <w:rFonts w:ascii="Times New Roman" w:eastAsia="Times New Roman" w:hAnsi="Times New Roman" w:cs="Times New Roman"/>
           <w:sz w:val="24"/>
           <w:szCs w:val="24"/>
-        </w:rPr>
-      </w:pPr>
-      <w:r>
-        <w:rPr>
-          <w:rFonts w:ascii="Times New Roman" w:eastAsia="Times New Roman" w:hAnsi="Times New Roman" w:cs="Times New Roman"/>
-          <w:sz w:val="24"/>
-          <w:szCs w:val="24"/>
-        </w:rPr>
-        <w:t>AI-powered chat assistant for real-time trip recommendations.</w:t>
-      </w:r>
-    </w:p>
-    <w:p>
-      <w:pPr>
+          <w:highlight w:val="yellow"/>
+        </w:rPr>
+      </w:pPr>
+      <w:r>
+        <w:rPr>
+          <w:rFonts w:ascii="Times New Roman" w:eastAsia="Times New Roman" w:hAnsi="Times New Roman" w:cs="Times New Roman"/>
+          <w:sz w:val="24"/>
+          <w:szCs w:val="24"/>
+          <w:highlight w:val="yellow"/>
+        </w:rPr>
+        <w:t>Users feel safer when they have control over their privacy settings and visibility.</w:t>
+      </w:r>
+    </w:p>
+    <w:p>
+      <w:pPr>
+        <w:numPr>
+          <w:ilvl w:val="0"/>
+          <w:numId w:val="8"/>
+        </w:numPr>
         <w:spacing w:line="480" w:lineRule="auto"/>
         <w:jc w:val="both"/>
         <w:rPr>
-          <w:rFonts w:ascii="Times New Roman" w:hAnsi="Times New Roman" w:cs="Times New Roman"/>
-          <w:sz w:val="24"/>
-          <w:szCs w:val="24"/>
-        </w:rPr>
-      </w:pPr>
-    </w:p>
-    <w:p>
-      <w:pPr>
-        <w:spacing w:line="480" w:lineRule="auto"/>
-        <w:jc w:val="center"/>
-        <w:rPr>
-          <w:rFonts w:ascii="Times New Roman" w:eastAsia="Times New Roman" w:hAnsi="Times New Roman" w:cs="Times New Roman"/>
-          <w:b/>
-          <w:bCs/>
-          <w:sz w:val="24"/>
-          <w:szCs w:val="24"/>
-        </w:rPr>
-      </w:pPr>
-      <w:r>
-        <w:rPr>
-          <w:rFonts w:ascii="Times New Roman" w:eastAsia="Times New Roman" w:hAnsi="Times New Roman" w:cs="Times New Roman"/>
-          <w:b/>
-          <w:bCs/>
+          <w:rFonts w:ascii="Times New Roman" w:eastAsia="Times New Roman" w:hAnsi="Times New Roman" w:cs="Times New Roman"/>
           <w:sz w:val="24"/>
           <w:szCs w:val="24"/>
           <w:highlight w:val="yellow"/>
         </w:rPr>
-        <w:t>Conclusions from the Requirement Analysis Process</w:t>
-      </w:r>
-    </w:p>
-    <w:p>
-      <w:pPr>
-        <w:numPr>
-          <w:ilvl w:val="0"/>
-          <w:numId w:val="8"/>
-        </w:numPr>
-        <w:spacing w:line="480" w:lineRule="auto"/>
-        <w:jc w:val="both"/>
-        <w:rPr>
-          <w:rFonts w:ascii="Times New Roman" w:eastAsia="Times New Roman" w:hAnsi="Times New Roman" w:cs="Times New Roman"/>
-          <w:sz w:val="24"/>
-          <w:szCs w:val="24"/>
-        </w:rPr>
-      </w:pPr>
-      <w:r>
-        <w:rPr>
-          <w:rFonts w:ascii="Times New Roman" w:eastAsia="Times New Roman" w:hAnsi="Times New Roman" w:cs="Times New Roman"/>
-          <w:sz w:val="24"/>
-          <w:szCs w:val="24"/>
-        </w:rPr>
-        <w:t>Safety and trust are top priorities for solo travelers, influencing core security features.</w:t>
-      </w:r>
-    </w:p>
-    <w:p>
-      <w:pPr>
-        <w:numPr>
-          <w:ilvl w:val="0"/>
-          <w:numId w:val="8"/>
-        </w:numPr>
-        <w:spacing w:line="480" w:lineRule="auto"/>
-        <w:jc w:val="both"/>
-        <w:rPr>
-          <w:rFonts w:ascii="Times New Roman" w:eastAsia="Times New Roman" w:hAnsi="Times New Roman" w:cs="Times New Roman"/>
-          <w:sz w:val="24"/>
-          <w:szCs w:val="24"/>
-        </w:rPr>
-      </w:pPr>
-      <w:r>
-        <w:rPr>
-          <w:rFonts w:ascii="Times New Roman" w:eastAsia="Times New Roman" w:hAnsi="Times New Roman" w:cs="Times New Roman"/>
-          <w:sz w:val="24"/>
-          <w:szCs w:val="24"/>
-        </w:rPr>
-        <w:t>AI-driven personalization is crucial for better travel buddy matching.</w:t>
-      </w:r>
-    </w:p>
-    <w:p>
-      <w:pPr>
-        <w:numPr>
-          <w:ilvl w:val="0"/>
-          <w:numId w:val="8"/>
-        </w:numPr>
-        <w:spacing w:line="480" w:lineRule="auto"/>
-        <w:jc w:val="both"/>
-        <w:rPr>
-          <w:rFonts w:ascii="Times New Roman" w:eastAsia="Times New Roman" w:hAnsi="Times New Roman" w:cs="Times New Roman"/>
-          <w:sz w:val="24"/>
-          <w:szCs w:val="24"/>
-        </w:rPr>
-      </w:pPr>
-      <w:r>
-        <w:rPr>
-          <w:rFonts w:ascii="Times New Roman" w:eastAsia="Times New Roman" w:hAnsi="Times New Roman" w:cs="Times New Roman"/>
-          <w:sz w:val="24"/>
-          <w:szCs w:val="24"/>
-        </w:rPr>
-        <w:t xml:space="preserve">A hybrid model of structured planning and spontaneous </w:t>
-      </w:r>
-      <w:proofErr w:type="gramStart"/>
-      <w:r>
-        <w:rPr>
-          <w:rFonts w:ascii="Times New Roman" w:eastAsia="Times New Roman" w:hAnsi="Times New Roman" w:cs="Times New Roman"/>
-          <w:sz w:val="24"/>
-          <w:szCs w:val="24"/>
-        </w:rPr>
-        <w:t>meet-ups</w:t>
-      </w:r>
-      <w:proofErr w:type="gramEnd"/>
-      <w:r>
-        <w:rPr>
-          <w:rFonts w:ascii="Times New Roman" w:eastAsia="Times New Roman" w:hAnsi="Times New Roman" w:cs="Times New Roman"/>
-          <w:sz w:val="24"/>
-          <w:szCs w:val="24"/>
-        </w:rPr>
-        <w:t xml:space="preserve"> improves the travel experience.</w:t>
-      </w:r>
-    </w:p>
-    <w:p>
-      <w:pPr>
-        <w:numPr>
-          <w:ilvl w:val="0"/>
-          <w:numId w:val="8"/>
-        </w:numPr>
-        <w:spacing w:line="480" w:lineRule="auto"/>
-        <w:jc w:val="both"/>
-        <w:rPr>
-          <w:rFonts w:ascii="Times New Roman" w:eastAsia="Times New Roman" w:hAnsi="Times New Roman" w:cs="Times New Roman"/>
-          <w:sz w:val="24"/>
-          <w:szCs w:val="24"/>
-        </w:rPr>
-      </w:pPr>
-      <w:r>
-        <w:rPr>
-          <w:rFonts w:ascii="Times New Roman" w:eastAsia="Times New Roman" w:hAnsi="Times New Roman" w:cs="Times New Roman"/>
-          <w:sz w:val="24"/>
-          <w:szCs w:val="24"/>
-        </w:rPr>
-        <w:t xml:space="preserve">Localization (language support, cultural preferences) enhances </w:t>
-      </w:r>
-      <w:proofErr w:type="spellStart"/>
-      <w:r>
-        <w:rPr>
-          <w:rFonts w:ascii="Times New Roman" w:eastAsia="Times New Roman" w:hAnsi="Times New Roman" w:cs="Times New Roman"/>
-          <w:sz w:val="24"/>
-          <w:szCs w:val="24"/>
-        </w:rPr>
-        <w:t>SoloSphere’s</w:t>
-      </w:r>
-      <w:proofErr w:type="spellEnd"/>
-      <w:r>
-        <w:rPr>
-          <w:rFonts w:ascii="Times New Roman" w:eastAsia="Times New Roman" w:hAnsi="Times New Roman" w:cs="Times New Roman"/>
-          <w:sz w:val="24"/>
-          <w:szCs w:val="24"/>
-        </w:rPr>
-        <w:t xml:space="preserve"> accessibility and usability globally.</w:t>
+      </w:pPr>
+      <w:r>
+        <w:rPr>
+          <w:rFonts w:ascii="Times New Roman" w:eastAsia="Times New Roman" w:hAnsi="Times New Roman" w:cs="Times New Roman"/>
+          <w:sz w:val="24"/>
+          <w:szCs w:val="24"/>
+          <w:highlight w:val="yellow"/>
+        </w:rPr>
+        <w:t>Multi-language support, cultural guides, and region-specific safety insights make the app truly global.</w:t>
       </w:r>
     </w:p>
     <w:p>
@@ -14467,7 +14779,7 @@
       <w:lvlText w:val="●"/>
       <w:lvlJc w:val="left"/>
       <w:pPr>
-        <w:ind w:left="720" w:hanging="360"/>
+        <w:ind w:left="644" w:hanging="360"/>
       </w:pPr>
       <w:rPr>
         <w:u w:val="none"/>
@@ -16478,7 +16790,6 @@
   <w:style w:type="character" w:default="1" w:styleId="DefaultParagraphFont">
     <w:name w:val="Default Paragraph Font"/>
     <w:uiPriority w:val="1"/>
-    <w:semiHidden/>
     <w:unhideWhenUsed/>
   </w:style>
   <w:style w:type="table" w:default="1" w:styleId="TableNormal">

</xml_diff>